<commit_message>
search results on map
</commit_message>
<xml_diff>
--- a/docs/guides/Quest Developers Guide.docx
+++ b/docs/guides/Quest Developers Guide.docx
@@ -47,13 +47,8 @@
         <w:ind w:firstLine="720"/>
       </w:pPr>
       <w:r>
-        <w:t xml:space="preserve">Client to server </w:t>
-      </w:r>
-      <w:proofErr w:type="spellStart"/>
-      <w:r>
-        <w:t>comms</w:t>
-      </w:r>
-      <w:proofErr w:type="spellEnd"/>
+        <w:t>Client to server comms</w:t>
+      </w:r>
     </w:p>
     <w:p/>
     <w:p>
@@ -69,10 +64,7 @@
         <w:pStyle w:val="Heading1"/>
       </w:pPr>
       <w:r>
-        <w:t xml:space="preserve">Composing </w:t>
-      </w:r>
-      <w:r>
-        <w:t>Processors</w:t>
+        <w:t>Composing Processors</w:t>
       </w:r>
     </w:p>
     <w:p>
@@ -83,28 +75,1639 @@
         <w:t>Composing Plugins</w:t>
       </w:r>
     </w:p>
-    <w:p>
+    <w:p/>
+    <w:p>
+      <w:pPr>
+        <w:pStyle w:val="Heading1"/>
+      </w:pPr>
+      <w:r>
+        <w:t>Message Reference</w:t>
+      </w:r>
+    </w:p>
+    <w:p/>
+    <w:p>
+      <w:pPr>
+        <w:pStyle w:val="Heading1"/>
+      </w:pPr>
+    </w:p>
+    <w:p>
+      <w:r>
+        <w:t>Hud.js</w:t>
+      </w:r>
+    </w:p>
+    <w:p>
+      <w:r>
+        <w:t>Provides core facilities for loading layouts and plugins. Also provides hook to the central hub on the server. The main page contains a hud div element that contains all the hud elements including</w:t>
+      </w:r>
+      <w:r>
+        <w:t xml:space="preserve"> </w:t>
+      </w:r>
+      <w:r>
+        <w:t>the panel container. The panel container contains all panels</w:t>
+      </w:r>
+    </w:p>
+    <w:p>
+      <w:pPr>
+        <w:tabs>
+          <w:tab w:val="left" w:pos="284"/>
+          <w:tab w:val="left" w:pos="567"/>
+          <w:tab w:val="left" w:pos="851"/>
+          <w:tab w:val="left" w:pos="1134"/>
+          <w:tab w:val="left" w:pos="1418"/>
+          <w:tab w:val="left" w:pos="1701"/>
+        </w:tabs>
+      </w:pPr>
+      <w:r>
+        <w:t>&lt;div class="container-fluid" id="hud"&gt;</w:t>
+      </w:r>
+    </w:p>
+    <w:p>
+      <w:pPr>
+        <w:tabs>
+          <w:tab w:val="left" w:pos="284"/>
+          <w:tab w:val="left" w:pos="567"/>
+          <w:tab w:val="left" w:pos="851"/>
+          <w:tab w:val="left" w:pos="1134"/>
+          <w:tab w:val="left" w:pos="1418"/>
+          <w:tab w:val="left" w:pos="1701"/>
+        </w:tabs>
+      </w:pPr>
+      <w:r>
+        <w:tab/>
+        <w:t xml:space="preserve">&lt;div class="row full-height" id="panel-container"&gt;     </w:t>
+      </w:r>
+    </w:p>
+    <w:p>
+      <w:pPr>
+        <w:tabs>
+          <w:tab w:val="left" w:pos="284"/>
+          <w:tab w:val="left" w:pos="567"/>
+          <w:tab w:val="left" w:pos="851"/>
+          <w:tab w:val="left" w:pos="1134"/>
+          <w:tab w:val="left" w:pos="1418"/>
+          <w:tab w:val="left" w:pos="1701"/>
+        </w:tabs>
+      </w:pPr>
+      <w:r>
+        <w:tab/>
+      </w:r>
+      <w:r>
+        <w:sym w:font="Wingdings" w:char="F0DF"/>
+      </w:r>
+      <w:r>
+        <w:t xml:space="preserve"> panel gets rendered here </w:t>
+      </w:r>
+      <w:r>
+        <w:sym w:font="Wingdings" w:char="F0E0"/>
+      </w:r>
+    </w:p>
+    <w:p>
+      <w:pPr>
+        <w:tabs>
+          <w:tab w:val="left" w:pos="284"/>
+          <w:tab w:val="left" w:pos="567"/>
+          <w:tab w:val="left" w:pos="851"/>
+          <w:tab w:val="left" w:pos="1134"/>
+          <w:tab w:val="left" w:pos="1418"/>
+          <w:tab w:val="left" w:pos="1701"/>
+        </w:tabs>
+      </w:pPr>
+      <w:r>
+        <w:tab/>
+      </w:r>
+      <w:r>
+        <w:tab/>
+        <w:t>&lt;div class="col-md-12 full-height" id="panel-0"&gt;</w:t>
+      </w:r>
+    </w:p>
+    <w:p>
+      <w:pPr>
+        <w:tabs>
+          <w:tab w:val="left" w:pos="284"/>
+          <w:tab w:val="left" w:pos="567"/>
+          <w:tab w:val="left" w:pos="851"/>
+          <w:tab w:val="left" w:pos="1134"/>
+          <w:tab w:val="left" w:pos="1418"/>
+          <w:tab w:val="left" w:pos="1701"/>
+        </w:tabs>
+      </w:pPr>
+      <w:r>
+        <w:tab/>
+      </w:r>
+      <w:r>
+        <w:tab/>
+      </w:r>
+      <w:r>
+        <w:tab/>
+        <w:t>&lt;div class="row full-height"&gt;</w:t>
+      </w:r>
+    </w:p>
+    <w:p>
+      <w:pPr>
+        <w:tabs>
+          <w:tab w:val="left" w:pos="284"/>
+          <w:tab w:val="left" w:pos="567"/>
+          <w:tab w:val="left" w:pos="851"/>
+          <w:tab w:val="left" w:pos="1134"/>
+          <w:tab w:val="left" w:pos="1418"/>
+          <w:tab w:val="left" w:pos="1701"/>
+        </w:tabs>
+      </w:pPr>
+      <w:r>
+        <w:tab/>
+      </w:r>
+      <w:r>
+        <w:tab/>
+      </w:r>
+      <w:r>
+        <w:tab/>
+      </w:r>
+      <w:r>
+        <w:tab/>
+        <w:t>&lt;div class="col-sm-12 full-height"&gt;</w:t>
+      </w:r>
+    </w:p>
+    <w:p>
+      <w:pPr>
+        <w:tabs>
+          <w:tab w:val="left" w:pos="284"/>
+          <w:tab w:val="left" w:pos="567"/>
+          <w:tab w:val="left" w:pos="851"/>
+          <w:tab w:val="left" w:pos="1134"/>
+          <w:tab w:val="left" w:pos="1418"/>
+          <w:tab w:val="left" w:pos="1701"/>
+        </w:tabs>
+      </w:pPr>
+      <w:r>
+        <w:tab/>
+      </w:r>
+      <w:r>
+        <w:tab/>
+      </w:r>
+      <w:r>
+        <w:tab/>
+      </w:r>
+      <w:r>
+        <w:tab/>
+      </w:r>
+      <w:r>
+        <w:tab/>
+      </w:r>
+      <w:r>
+        <w:sym w:font="Wingdings" w:char="F0DF"/>
+      </w:r>
+      <w:r>
+        <w:t xml:space="preserve"> panel gets rendered here </w:t>
+      </w:r>
+      <w:r>
+        <w:sym w:font="Wingdings" w:char="F0E0"/>
+      </w:r>
+      <w:r>
+        <w:tab/>
+      </w:r>
+      <w:r>
+        <w:tab/>
+      </w:r>
+      <w:r>
+        <w:tab/>
+      </w:r>
+    </w:p>
+    <w:p>
+      <w:pPr>
+        <w:tabs>
+          <w:tab w:val="left" w:pos="284"/>
+          <w:tab w:val="left" w:pos="567"/>
+          <w:tab w:val="left" w:pos="851"/>
+          <w:tab w:val="left" w:pos="1134"/>
+          <w:tab w:val="left" w:pos="1418"/>
+          <w:tab w:val="left" w:pos="1701"/>
+        </w:tabs>
+      </w:pPr>
+      <w:r>
+        <w:lastRenderedPageBreak/>
+        <w:tab/>
+      </w:r>
+      <w:r>
+        <w:tab/>
+      </w:r>
+      <w:r>
+        <w:tab/>
+      </w:r>
+      <w:r>
+        <w:tab/>
+      </w:r>
+      <w:r>
+        <w:tab/>
+        <w:t>&lt;div class="hud-panel" data-role="panel" data-panel-role="0" data-src="mini-top"&gt;&lt;/div&gt;</w:t>
+      </w:r>
+    </w:p>
+    <w:p>
+      <w:pPr>
+        <w:tabs>
+          <w:tab w:val="left" w:pos="284"/>
+          <w:tab w:val="left" w:pos="567"/>
+          <w:tab w:val="left" w:pos="851"/>
+          <w:tab w:val="left" w:pos="1134"/>
+          <w:tab w:val="left" w:pos="1418"/>
+          <w:tab w:val="left" w:pos="1701"/>
+        </w:tabs>
+      </w:pPr>
+      <w:r>
+        <w:tab/>
+      </w:r>
+      <w:r>
+        <w:tab/>
+      </w:r>
+      <w:r>
+        <w:tab/>
+      </w:r>
+      <w:r>
+        <w:tab/>
+        <w:t>&lt;/div&gt;</w:t>
+      </w:r>
+    </w:p>
+    <w:p>
+      <w:pPr>
+        <w:tabs>
+          <w:tab w:val="left" w:pos="284"/>
+          <w:tab w:val="left" w:pos="567"/>
+          <w:tab w:val="left" w:pos="851"/>
+          <w:tab w:val="left" w:pos="1134"/>
+          <w:tab w:val="left" w:pos="1418"/>
+          <w:tab w:val="left" w:pos="1701"/>
+        </w:tabs>
+      </w:pPr>
+      <w:r>
+        <w:tab/>
+      </w:r>
+      <w:r>
+        <w:tab/>
+      </w:r>
+      <w:r>
+        <w:tab/>
+        <w:t>&lt;/div&gt;</w:t>
+      </w:r>
+    </w:p>
+    <w:p>
+      <w:pPr>
+        <w:tabs>
+          <w:tab w:val="left" w:pos="284"/>
+          <w:tab w:val="left" w:pos="567"/>
+          <w:tab w:val="left" w:pos="851"/>
+          <w:tab w:val="left" w:pos="1134"/>
+          <w:tab w:val="left" w:pos="1418"/>
+          <w:tab w:val="left" w:pos="1701"/>
+        </w:tabs>
+      </w:pPr>
+      <w:r>
+        <w:tab/>
+      </w:r>
+      <w:r>
+        <w:tab/>
+        <w:t>&lt;/div&gt;</w:t>
+      </w:r>
+    </w:p>
+    <w:p>
+      <w:pPr>
+        <w:tabs>
+          <w:tab w:val="left" w:pos="284"/>
+          <w:tab w:val="left" w:pos="567"/>
+          <w:tab w:val="left" w:pos="851"/>
+          <w:tab w:val="left" w:pos="1134"/>
+          <w:tab w:val="left" w:pos="1418"/>
+          <w:tab w:val="left" w:pos="1701"/>
+        </w:tabs>
+      </w:pPr>
+      <w:r>
+        <w:tab/>
+        <w:t>&lt;/div&gt;</w:t>
+      </w:r>
+    </w:p>
+    <w:p>
+      <w:pPr>
+        <w:tabs>
+          <w:tab w:val="left" w:pos="284"/>
+          <w:tab w:val="left" w:pos="567"/>
+          <w:tab w:val="left" w:pos="851"/>
+          <w:tab w:val="left" w:pos="1134"/>
+          <w:tab w:val="left" w:pos="1418"/>
+          <w:tab w:val="left" w:pos="1701"/>
+        </w:tabs>
+      </w:pPr>
+      <w:r>
+        <w:t>&lt;/div&gt;</w:t>
+      </w:r>
+    </w:p>
+    <w:p>
+      <w:pPr>
+        <w:tabs>
+          <w:tab w:val="left" w:pos="284"/>
+          <w:tab w:val="left" w:pos="567"/>
+          <w:tab w:val="left" w:pos="851"/>
+          <w:tab w:val="left" w:pos="1134"/>
+          <w:tab w:val="left" w:pos="1418"/>
+          <w:tab w:val="left" w:pos="1701"/>
+        </w:tabs>
+      </w:pPr>
+    </w:p>
+    <w:p>
+      <w:pPr>
+        <w:tabs>
+          <w:tab w:val="left" w:pos="284"/>
+          <w:tab w:val="left" w:pos="567"/>
+          <w:tab w:val="left" w:pos="851"/>
+          <w:tab w:val="left" w:pos="1134"/>
+          <w:tab w:val="left" w:pos="1418"/>
+          <w:tab w:val="left" w:pos="1701"/>
+        </w:tabs>
+      </w:pPr>
+    </w:p>
+    <w:p>
+      <w:pPr>
+        <w:pStyle w:val="Heading1"/>
+      </w:pPr>
+      <w:r>
+        <w:t>Messages</w:t>
+      </w:r>
+    </w:p>
+    <w:p/>
+    <w:p>
+      <w:r>
+        <w:t xml:space="preserve">Send </w:t>
+      </w:r>
+      <w:proofErr w:type="gramStart"/>
+      <w:r>
+        <w:t>using..</w:t>
+      </w:r>
+      <w:proofErr w:type="gramEnd"/>
+    </w:p>
+    <w:p>
+      <w:pPr>
+        <w:autoSpaceDE w:val="0"/>
+        <w:autoSpaceDN w:val="0"/>
+        <w:adjustRightInd w:val="0"/>
+        <w:spacing w:after="0" w:line="240" w:lineRule="auto"/>
+        <w:rPr>
+          <w:rFonts w:ascii="Consolas" w:hAnsi="Consolas" w:cs="Consolas"/>
+          <w:color w:val="000000"/>
+          <w:sz w:val="19"/>
+          <w:szCs w:val="19"/>
+        </w:rPr>
+      </w:pPr>
+      <w:proofErr w:type="gramStart"/>
+      <w:r>
+        <w:rPr>
+          <w:rFonts w:ascii="Consolas" w:hAnsi="Consolas" w:cs="Consolas"/>
+          <w:color w:val="000000"/>
+          <w:sz w:val="19"/>
+          <w:szCs w:val="19"/>
+        </w:rPr>
+        <w:t>hud.sendLocal</w:t>
+      </w:r>
+      <w:proofErr w:type="gramEnd"/>
+      <w:r>
+        <w:rPr>
+          <w:rFonts w:ascii="Consolas" w:hAnsi="Consolas" w:cs="Consolas"/>
+          <w:color w:val="000000"/>
+          <w:sz w:val="19"/>
+          <w:szCs w:val="19"/>
+        </w:rPr>
+        <w:t>(</w:t>
+      </w:r>
+      <w:r>
+        <w:rPr>
+          <w:rFonts w:ascii="Consolas" w:hAnsi="Consolas" w:cs="Consolas"/>
+          <w:color w:val="A31515"/>
+          <w:sz w:val="19"/>
+          <w:szCs w:val="19"/>
+        </w:rPr>
+        <w:t>"MapBounds"</w:t>
+      </w:r>
+      <w:r>
+        <w:rPr>
+          <w:rFonts w:ascii="Consolas" w:hAnsi="Consolas" w:cs="Consolas"/>
+          <w:color w:val="000000"/>
+          <w:sz w:val="19"/>
+          <w:szCs w:val="19"/>
+        </w:rPr>
+        <w:t>, map.getBounds());</w:t>
+      </w:r>
+    </w:p>
+    <w:p/>
+    <w:p>
+      <w:r>
+        <w:t>Receive using</w:t>
+      </w:r>
+    </w:p>
+    <w:p>
+      <w:pPr>
+        <w:autoSpaceDE w:val="0"/>
+        <w:autoSpaceDN w:val="0"/>
+        <w:adjustRightInd w:val="0"/>
+        <w:spacing w:after="0" w:line="240" w:lineRule="auto"/>
+        <w:rPr>
+          <w:rFonts w:ascii="Consolas" w:hAnsi="Consolas" w:cs="Consolas"/>
+          <w:color w:val="000000"/>
+          <w:sz w:val="19"/>
+          <w:szCs w:val="19"/>
+        </w:rPr>
+      </w:pPr>
+      <w:r>
+        <w:rPr>
+          <w:rFonts w:ascii="Consolas" w:hAnsi="Consolas" w:cs="Consolas"/>
+          <w:color w:val="000000"/>
+          <w:sz w:val="19"/>
+          <w:szCs w:val="19"/>
+        </w:rPr>
+        <w:t>$(</w:t>
+      </w:r>
+      <w:r>
+        <w:rPr>
+          <w:rFonts w:ascii="Consolas" w:hAnsi="Consolas" w:cs="Consolas"/>
+          <w:color w:val="A31515"/>
+          <w:sz w:val="19"/>
+          <w:szCs w:val="19"/>
+        </w:rPr>
+        <w:t>"#sys_hub"</w:t>
+      </w:r>
+      <w:proofErr w:type="gramStart"/>
+      <w:r>
+        <w:rPr>
+          <w:rFonts w:ascii="Consolas" w:hAnsi="Consolas" w:cs="Consolas"/>
+          <w:color w:val="000000"/>
+          <w:sz w:val="19"/>
+          <w:szCs w:val="19"/>
+        </w:rPr>
+        <w:t>).on</w:t>
+      </w:r>
+      <w:proofErr w:type="gramEnd"/>
+      <w:r>
+        <w:rPr>
+          <w:rFonts w:ascii="Consolas" w:hAnsi="Consolas" w:cs="Consolas"/>
+          <w:color w:val="000000"/>
+          <w:sz w:val="19"/>
+          <w:szCs w:val="19"/>
+        </w:rPr>
+        <w:t>(</w:t>
+      </w:r>
+      <w:r>
+        <w:rPr>
+          <w:rFonts w:ascii="Consolas" w:hAnsi="Consolas" w:cs="Consolas"/>
+          <w:color w:val="A31515"/>
+          <w:sz w:val="19"/>
+          <w:szCs w:val="19"/>
+        </w:rPr>
+        <w:t>"MapBounds"</w:t>
+      </w:r>
+      <w:r>
+        <w:rPr>
+          <w:rFonts w:ascii="Consolas" w:hAnsi="Consolas" w:cs="Consolas"/>
+          <w:color w:val="000000"/>
+          <w:sz w:val="19"/>
+          <w:szCs w:val="19"/>
+        </w:rPr>
+        <w:t xml:space="preserve">, </w:t>
+      </w:r>
+      <w:r>
+        <w:rPr>
+          <w:rFonts w:ascii="Consolas" w:hAnsi="Consolas" w:cs="Consolas"/>
+          <w:color w:val="0000FF"/>
+          <w:sz w:val="19"/>
+          <w:szCs w:val="19"/>
+        </w:rPr>
+        <w:t>function</w:t>
+      </w:r>
+      <w:r>
+        <w:rPr>
+          <w:rFonts w:ascii="Consolas" w:hAnsi="Consolas" w:cs="Consolas"/>
+          <w:color w:val="000000"/>
+          <w:sz w:val="19"/>
+          <w:szCs w:val="19"/>
+        </w:rPr>
+        <w:t xml:space="preserve"> (evt, data) {</w:t>
+      </w:r>
+    </w:p>
+    <w:p>
+      <w:pPr>
+        <w:autoSpaceDE w:val="0"/>
+        <w:autoSpaceDN w:val="0"/>
+        <w:adjustRightInd w:val="0"/>
+        <w:spacing w:after="0" w:line="240" w:lineRule="auto"/>
+        <w:rPr>
+          <w:rFonts w:ascii="Consolas" w:hAnsi="Consolas" w:cs="Consolas"/>
+          <w:color w:val="000000"/>
+          <w:sz w:val="19"/>
+          <w:szCs w:val="19"/>
+        </w:rPr>
+      </w:pPr>
+      <w:r>
+        <w:rPr>
+          <w:rFonts w:ascii="Consolas" w:hAnsi="Consolas" w:cs="Consolas"/>
+          <w:color w:val="000000"/>
+          <w:sz w:val="19"/>
+          <w:szCs w:val="19"/>
+        </w:rPr>
+        <w:t>..</w:t>
+      </w:r>
+    </w:p>
+    <w:p>
+      <w:pPr>
+        <w:autoSpaceDE w:val="0"/>
+        <w:autoSpaceDN w:val="0"/>
+        <w:adjustRightInd w:val="0"/>
+        <w:spacing w:after="0" w:line="240" w:lineRule="auto"/>
+        <w:rPr>
+          <w:rFonts w:ascii="Consolas" w:hAnsi="Consolas" w:cs="Consolas"/>
+          <w:color w:val="000000"/>
+          <w:sz w:val="19"/>
+          <w:szCs w:val="19"/>
+        </w:rPr>
+      </w:pPr>
+      <w:r>
+        <w:rPr>
+          <w:rFonts w:ascii="Consolas" w:hAnsi="Consolas" w:cs="Consolas"/>
+          <w:color w:val="000000"/>
+          <w:sz w:val="19"/>
+          <w:szCs w:val="19"/>
+        </w:rPr>
+        <w:t>});</w:t>
+      </w:r>
+    </w:p>
+    <w:p/>
+    <w:p/>
+    <w:p/>
+    <w:p/>
+    <w:p/>
+    <w:p/>
+    <w:tbl>
+      <w:tblPr>
+        <w:tblStyle w:val="TableGrid"/>
+        <w:tblW w:w="0" w:type="auto"/>
+        <w:tblLook w:val="04A0" w:firstRow="1" w:lastRow="0" w:firstColumn="1" w:lastColumn="0" w:noHBand="0" w:noVBand="1"/>
+      </w:tblPr>
+      <w:tblGrid>
+        <w:gridCol w:w="2063"/>
+        <w:gridCol w:w="2235"/>
+        <w:gridCol w:w="2619"/>
+        <w:gridCol w:w="2099"/>
+      </w:tblGrid>
+      <w:tr>
+        <w:tc>
+          <w:tcPr>
+            <w:tcW w:w="2063" w:type="dxa"/>
+          </w:tcPr>
+          <w:p>
+            <w:pPr>
+              <w:tabs>
+                <w:tab w:val="left" w:pos="284"/>
+                <w:tab w:val="left" w:pos="567"/>
+                <w:tab w:val="left" w:pos="851"/>
+                <w:tab w:val="left" w:pos="1134"/>
+                <w:tab w:val="left" w:pos="1418"/>
+                <w:tab w:val="left" w:pos="1701"/>
+              </w:tabs>
+            </w:pPr>
+            <w:r>
+              <w:t>From</w:t>
+            </w:r>
+          </w:p>
+        </w:tc>
+        <w:tc>
+          <w:tcPr>
+            <w:tcW w:w="2235" w:type="dxa"/>
+          </w:tcPr>
+          <w:p>
+            <w:pPr>
+              <w:tabs>
+                <w:tab w:val="left" w:pos="284"/>
+                <w:tab w:val="left" w:pos="567"/>
+                <w:tab w:val="left" w:pos="851"/>
+                <w:tab w:val="left" w:pos="1134"/>
+                <w:tab w:val="left" w:pos="1418"/>
+                <w:tab w:val="left" w:pos="1701"/>
+              </w:tabs>
+            </w:pPr>
+            <w:r>
+              <w:t>Message</w:t>
+            </w:r>
+          </w:p>
+        </w:tc>
+        <w:tc>
+          <w:tcPr>
+            <w:tcW w:w="2619" w:type="dxa"/>
+          </w:tcPr>
+          <w:p>
+            <w:pPr>
+              <w:tabs>
+                <w:tab w:val="left" w:pos="284"/>
+                <w:tab w:val="left" w:pos="567"/>
+                <w:tab w:val="left" w:pos="851"/>
+                <w:tab w:val="left" w:pos="1134"/>
+                <w:tab w:val="left" w:pos="1418"/>
+                <w:tab w:val="left" w:pos="1701"/>
+              </w:tabs>
+            </w:pPr>
+            <w:r>
+              <w:t>Parameters</w:t>
+            </w:r>
+          </w:p>
+        </w:tc>
+        <w:tc>
+          <w:tcPr>
+            <w:tcW w:w="2099" w:type="dxa"/>
+          </w:tcPr>
+          <w:p>
+            <w:pPr>
+              <w:tabs>
+                <w:tab w:val="left" w:pos="284"/>
+                <w:tab w:val="left" w:pos="567"/>
+                <w:tab w:val="left" w:pos="851"/>
+                <w:tab w:val="left" w:pos="1134"/>
+                <w:tab w:val="left" w:pos="1418"/>
+                <w:tab w:val="left" w:pos="1701"/>
+              </w:tabs>
+            </w:pPr>
+          </w:p>
+        </w:tc>
+      </w:tr>
+      <w:tr>
+        <w:tc>
+          <w:tcPr>
+            <w:tcW w:w="2063" w:type="dxa"/>
+          </w:tcPr>
+          <w:p>
+            <w:pPr>
+              <w:tabs>
+                <w:tab w:val="left" w:pos="284"/>
+                <w:tab w:val="left" w:pos="567"/>
+                <w:tab w:val="left" w:pos="851"/>
+                <w:tab w:val="left" w:pos="1134"/>
+                <w:tab w:val="left" w:pos="1418"/>
+                <w:tab w:val="left" w:pos="1701"/>
+              </w:tabs>
+            </w:pPr>
+            <w:r>
+              <w:t>Hud</w:t>
+            </w:r>
+          </w:p>
+        </w:tc>
+        <w:tc>
+          <w:tcPr>
+            <w:tcW w:w="2235" w:type="dxa"/>
+          </w:tcPr>
+          <w:p>
+            <w:pPr>
+              <w:tabs>
+                <w:tab w:val="left" w:pos="284"/>
+                <w:tab w:val="left" w:pos="567"/>
+                <w:tab w:val="left" w:pos="851"/>
+                <w:tab w:val="left" w:pos="1134"/>
+                <w:tab w:val="left" w:pos="1418"/>
+                <w:tab w:val="left" w:pos="1701"/>
+              </w:tabs>
+            </w:pPr>
+            <w:r>
+              <w:t>Swapped</w:t>
+            </w:r>
+          </w:p>
+        </w:tc>
+        <w:tc>
+          <w:tcPr>
+            <w:tcW w:w="2619" w:type="dxa"/>
+          </w:tcPr>
+          <w:p>
+            <w:pPr>
+              <w:tabs>
+                <w:tab w:val="left" w:pos="284"/>
+                <w:tab w:val="left" w:pos="567"/>
+                <w:tab w:val="left" w:pos="851"/>
+                <w:tab w:val="left" w:pos="1134"/>
+                <w:tab w:val="left" w:pos="1418"/>
+                <w:tab w:val="left" w:pos="1701"/>
+              </w:tabs>
+            </w:pPr>
+            <w:proofErr w:type="gramStart"/>
+            <w:r>
+              <w:rPr>
+                <w:rFonts w:ascii="Consolas" w:hAnsi="Consolas" w:cs="Consolas"/>
+                <w:color w:val="000000"/>
+                <w:sz w:val="19"/>
+                <w:szCs w:val="19"/>
+              </w:rPr>
+              <w:t>panelSource,panelTarget</w:t>
+            </w:r>
+            <w:proofErr w:type="gramEnd"/>
+          </w:p>
+        </w:tc>
+        <w:tc>
+          <w:tcPr>
+            <w:tcW w:w="2099" w:type="dxa"/>
+          </w:tcPr>
+          <w:p>
+            <w:pPr>
+              <w:tabs>
+                <w:tab w:val="left" w:pos="284"/>
+                <w:tab w:val="left" w:pos="567"/>
+                <w:tab w:val="left" w:pos="851"/>
+                <w:tab w:val="left" w:pos="1134"/>
+                <w:tab w:val="left" w:pos="1418"/>
+                <w:tab w:val="left" w:pos="1701"/>
+              </w:tabs>
+            </w:pPr>
+          </w:p>
+        </w:tc>
+      </w:tr>
+      <w:tr>
+        <w:tc>
+          <w:tcPr>
+            <w:tcW w:w="2063" w:type="dxa"/>
+          </w:tcPr>
+          <w:p>
+            <w:pPr>
+              <w:tabs>
+                <w:tab w:val="left" w:pos="284"/>
+                <w:tab w:val="left" w:pos="567"/>
+                <w:tab w:val="left" w:pos="851"/>
+                <w:tab w:val="left" w:pos="1134"/>
+                <w:tab w:val="left" w:pos="1418"/>
+                <w:tab w:val="left" w:pos="1701"/>
+              </w:tabs>
+            </w:pPr>
+            <w:r>
+              <w:t>Hud</w:t>
+            </w:r>
+          </w:p>
+        </w:tc>
+        <w:tc>
+          <w:tcPr>
+            <w:tcW w:w="2235" w:type="dxa"/>
+          </w:tcPr>
+          <w:p>
+            <w:pPr>
+              <w:tabs>
+                <w:tab w:val="left" w:pos="284"/>
+                <w:tab w:val="left" w:pos="567"/>
+                <w:tab w:val="left" w:pos="851"/>
+                <w:tab w:val="left" w:pos="1134"/>
+                <w:tab w:val="left" w:pos="1418"/>
+                <w:tab w:val="left" w:pos="1701"/>
+              </w:tabs>
+            </w:pPr>
+            <w:r>
+              <w:rPr>
+                <w:rFonts w:ascii="Consolas" w:hAnsi="Consolas" w:cs="Consolas"/>
+                <w:color w:val="000000"/>
+                <w:sz w:val="19"/>
+                <w:szCs w:val="19"/>
+              </w:rPr>
+              <w:t>Resource.Available Resource.Busy Resource.Enroute</w:t>
+            </w:r>
+          </w:p>
+        </w:tc>
+        <w:tc>
+          <w:tcPr>
+            <w:tcW w:w="2619" w:type="dxa"/>
+          </w:tcPr>
+          <w:p>
+            <w:pPr>
+              <w:tabs>
+                <w:tab w:val="left" w:pos="284"/>
+                <w:tab w:val="left" w:pos="567"/>
+                <w:tab w:val="left" w:pos="851"/>
+                <w:tab w:val="left" w:pos="1134"/>
+                <w:tab w:val="left" w:pos="1418"/>
+                <w:tab w:val="left" w:pos="1701"/>
+              </w:tabs>
+            </w:pPr>
+          </w:p>
+        </w:tc>
+        <w:tc>
+          <w:tcPr>
+            <w:tcW w:w="2099" w:type="dxa"/>
+          </w:tcPr>
+          <w:p>
+            <w:pPr>
+              <w:tabs>
+                <w:tab w:val="left" w:pos="284"/>
+                <w:tab w:val="left" w:pos="567"/>
+                <w:tab w:val="left" w:pos="851"/>
+                <w:tab w:val="left" w:pos="1134"/>
+                <w:tab w:val="left" w:pos="1418"/>
+                <w:tab w:val="left" w:pos="1701"/>
+              </w:tabs>
+            </w:pPr>
+          </w:p>
+        </w:tc>
+      </w:tr>
+      <w:tr>
+        <w:tc>
+          <w:tcPr>
+            <w:tcW w:w="2063" w:type="dxa"/>
+          </w:tcPr>
+          <w:p>
+            <w:pPr>
+              <w:tabs>
+                <w:tab w:val="left" w:pos="284"/>
+                <w:tab w:val="left" w:pos="567"/>
+                <w:tab w:val="left" w:pos="851"/>
+                <w:tab w:val="left" w:pos="1134"/>
+                <w:tab w:val="left" w:pos="1418"/>
+                <w:tab w:val="left" w:pos="1701"/>
+              </w:tabs>
+            </w:pPr>
+          </w:p>
+        </w:tc>
+        <w:tc>
+          <w:tcPr>
+            <w:tcW w:w="2235" w:type="dxa"/>
+          </w:tcPr>
+          <w:p>
+            <w:pPr>
+              <w:tabs>
+                <w:tab w:val="left" w:pos="284"/>
+                <w:tab w:val="left" w:pos="567"/>
+                <w:tab w:val="left" w:pos="851"/>
+                <w:tab w:val="left" w:pos="1134"/>
+                <w:tab w:val="left" w:pos="1418"/>
+                <w:tab w:val="left" w:pos="1701"/>
+              </w:tabs>
+            </w:pPr>
+            <w:r>
+              <w:rPr>
+                <w:rFonts w:ascii="Consolas" w:hAnsi="Consolas" w:cs="Consolas"/>
+                <w:color w:val="A31515"/>
+                <w:sz w:val="19"/>
+                <w:szCs w:val="19"/>
+              </w:rPr>
+              <w:t>MenuChange</w:t>
+            </w:r>
+          </w:p>
+        </w:tc>
+        <w:tc>
+          <w:tcPr>
+            <w:tcW w:w="2619" w:type="dxa"/>
+          </w:tcPr>
+          <w:p>
+            <w:pPr>
+              <w:tabs>
+                <w:tab w:val="left" w:pos="284"/>
+                <w:tab w:val="left" w:pos="567"/>
+                <w:tab w:val="left" w:pos="851"/>
+                <w:tab w:val="left" w:pos="1134"/>
+                <w:tab w:val="left" w:pos="1418"/>
+                <w:tab w:val="left" w:pos="1701"/>
+              </w:tabs>
+              <w:rPr>
+                <w:rFonts w:ascii="Consolas" w:hAnsi="Consolas" w:cs="Consolas"/>
+                <w:color w:val="000000"/>
+                <w:sz w:val="19"/>
+                <w:szCs w:val="19"/>
+              </w:rPr>
+            </w:pPr>
+            <w:r>
+              <w:rPr>
+                <w:rFonts w:ascii="Consolas" w:hAnsi="Consolas" w:cs="Consolas"/>
+                <w:color w:val="000000"/>
+                <w:sz w:val="19"/>
+                <w:szCs w:val="19"/>
+              </w:rPr>
+              <w:t>panelSource,</w:t>
+            </w:r>
+          </w:p>
+          <w:p>
+            <w:pPr>
+              <w:tabs>
+                <w:tab w:val="left" w:pos="284"/>
+                <w:tab w:val="left" w:pos="567"/>
+                <w:tab w:val="left" w:pos="851"/>
+                <w:tab w:val="left" w:pos="1134"/>
+                <w:tab w:val="left" w:pos="1418"/>
+                <w:tab w:val="left" w:pos="1701"/>
+              </w:tabs>
+            </w:pPr>
+            <w:r>
+              <w:rPr>
+                <w:rFonts w:ascii="Consolas" w:hAnsi="Consolas" w:cs="Consolas"/>
+                <w:color w:val="000000"/>
+                <w:sz w:val="19"/>
+                <w:szCs w:val="19"/>
+              </w:rPr>
+              <w:t>Menu</w:t>
+            </w:r>
+          </w:p>
+        </w:tc>
+        <w:tc>
+          <w:tcPr>
+            <w:tcW w:w="2099" w:type="dxa"/>
+          </w:tcPr>
+          <w:p>
+            <w:pPr>
+              <w:tabs>
+                <w:tab w:val="left" w:pos="284"/>
+                <w:tab w:val="left" w:pos="567"/>
+                <w:tab w:val="left" w:pos="851"/>
+                <w:tab w:val="left" w:pos="1134"/>
+                <w:tab w:val="left" w:pos="1418"/>
+                <w:tab w:val="left" w:pos="1701"/>
+              </w:tabs>
+            </w:pPr>
+          </w:p>
+        </w:tc>
+      </w:tr>
+      <w:tr>
+        <w:tc>
+          <w:tcPr>
+            <w:tcW w:w="2063" w:type="dxa"/>
+          </w:tcPr>
+          <w:p>
+            <w:pPr>
+              <w:tabs>
+                <w:tab w:val="left" w:pos="284"/>
+                <w:tab w:val="left" w:pos="567"/>
+                <w:tab w:val="left" w:pos="851"/>
+                <w:tab w:val="left" w:pos="1134"/>
+                <w:tab w:val="left" w:pos="1418"/>
+                <w:tab w:val="left" w:pos="1701"/>
+              </w:tabs>
+            </w:pPr>
+          </w:p>
+        </w:tc>
+        <w:tc>
+          <w:tcPr>
+            <w:tcW w:w="2235" w:type="dxa"/>
+          </w:tcPr>
+          <w:p>
+            <w:pPr>
+              <w:tabs>
+                <w:tab w:val="left" w:pos="284"/>
+                <w:tab w:val="left" w:pos="567"/>
+                <w:tab w:val="left" w:pos="851"/>
+                <w:tab w:val="left" w:pos="1134"/>
+                <w:tab w:val="left" w:pos="1418"/>
+                <w:tab w:val="left" w:pos="1701"/>
+              </w:tabs>
+            </w:pPr>
+          </w:p>
+        </w:tc>
+        <w:tc>
+          <w:tcPr>
+            <w:tcW w:w="2619" w:type="dxa"/>
+          </w:tcPr>
+          <w:p>
+            <w:pPr>
+              <w:tabs>
+                <w:tab w:val="left" w:pos="284"/>
+                <w:tab w:val="left" w:pos="567"/>
+                <w:tab w:val="left" w:pos="851"/>
+                <w:tab w:val="left" w:pos="1134"/>
+                <w:tab w:val="left" w:pos="1418"/>
+                <w:tab w:val="left" w:pos="1701"/>
+              </w:tabs>
+            </w:pPr>
+          </w:p>
+        </w:tc>
+        <w:tc>
+          <w:tcPr>
+            <w:tcW w:w="2099" w:type="dxa"/>
+          </w:tcPr>
+          <w:p>
+            <w:pPr>
+              <w:tabs>
+                <w:tab w:val="left" w:pos="284"/>
+                <w:tab w:val="left" w:pos="567"/>
+                <w:tab w:val="left" w:pos="851"/>
+                <w:tab w:val="left" w:pos="1134"/>
+                <w:tab w:val="left" w:pos="1418"/>
+                <w:tab w:val="left" w:pos="1701"/>
+              </w:tabs>
+            </w:pPr>
+          </w:p>
+        </w:tc>
+      </w:tr>
+      <w:tr>
+        <w:tc>
+          <w:tcPr>
+            <w:tcW w:w="2063" w:type="dxa"/>
+          </w:tcPr>
+          <w:p>
+            <w:pPr>
+              <w:tabs>
+                <w:tab w:val="left" w:pos="284"/>
+                <w:tab w:val="left" w:pos="567"/>
+                <w:tab w:val="left" w:pos="851"/>
+                <w:tab w:val="left" w:pos="1134"/>
+                <w:tab w:val="left" w:pos="1418"/>
+                <w:tab w:val="left" w:pos="1701"/>
+              </w:tabs>
+            </w:pPr>
+          </w:p>
+        </w:tc>
+        <w:tc>
+          <w:tcPr>
+            <w:tcW w:w="2235" w:type="dxa"/>
+          </w:tcPr>
+          <w:p>
+            <w:pPr>
+              <w:tabs>
+                <w:tab w:val="left" w:pos="284"/>
+                <w:tab w:val="left" w:pos="567"/>
+                <w:tab w:val="left" w:pos="851"/>
+                <w:tab w:val="left" w:pos="1134"/>
+                <w:tab w:val="left" w:pos="1418"/>
+                <w:tab w:val="left" w:pos="1701"/>
+              </w:tabs>
+            </w:pPr>
+          </w:p>
+        </w:tc>
+        <w:tc>
+          <w:tcPr>
+            <w:tcW w:w="2619" w:type="dxa"/>
+          </w:tcPr>
+          <w:p>
+            <w:pPr>
+              <w:tabs>
+                <w:tab w:val="left" w:pos="284"/>
+                <w:tab w:val="left" w:pos="567"/>
+                <w:tab w:val="left" w:pos="851"/>
+                <w:tab w:val="left" w:pos="1134"/>
+                <w:tab w:val="left" w:pos="1418"/>
+                <w:tab w:val="left" w:pos="1701"/>
+              </w:tabs>
+            </w:pPr>
+          </w:p>
+        </w:tc>
+        <w:tc>
+          <w:tcPr>
+            <w:tcW w:w="2099" w:type="dxa"/>
+          </w:tcPr>
+          <w:p>
+            <w:pPr>
+              <w:tabs>
+                <w:tab w:val="left" w:pos="284"/>
+                <w:tab w:val="left" w:pos="567"/>
+                <w:tab w:val="left" w:pos="851"/>
+                <w:tab w:val="left" w:pos="1134"/>
+                <w:tab w:val="left" w:pos="1418"/>
+                <w:tab w:val="left" w:pos="1701"/>
+              </w:tabs>
+            </w:pPr>
+          </w:p>
+        </w:tc>
+      </w:tr>
+      <w:tr>
+        <w:tc>
+          <w:tcPr>
+            <w:tcW w:w="2063" w:type="dxa"/>
+          </w:tcPr>
+          <w:p>
+            <w:pPr>
+              <w:tabs>
+                <w:tab w:val="left" w:pos="284"/>
+                <w:tab w:val="left" w:pos="567"/>
+                <w:tab w:val="left" w:pos="851"/>
+                <w:tab w:val="left" w:pos="1134"/>
+                <w:tab w:val="left" w:pos="1418"/>
+                <w:tab w:val="left" w:pos="1701"/>
+              </w:tabs>
+            </w:pPr>
+            <w:r>
+              <w:t>Map</w:t>
+            </w:r>
+          </w:p>
+        </w:tc>
+        <w:tc>
+          <w:tcPr>
+            <w:tcW w:w="2235" w:type="dxa"/>
+          </w:tcPr>
+          <w:p>
+            <w:pPr>
+              <w:tabs>
+                <w:tab w:val="left" w:pos="284"/>
+                <w:tab w:val="left" w:pos="567"/>
+                <w:tab w:val="left" w:pos="851"/>
+                <w:tab w:val="left" w:pos="1134"/>
+                <w:tab w:val="left" w:pos="1418"/>
+                <w:tab w:val="left" w:pos="1701"/>
+              </w:tabs>
+            </w:pPr>
+            <w:r>
+              <w:t>MapBounds</w:t>
+            </w:r>
+          </w:p>
+        </w:tc>
+        <w:tc>
+          <w:tcPr>
+            <w:tcW w:w="2619" w:type="dxa"/>
+          </w:tcPr>
+          <w:p>
+            <w:pPr>
+              <w:tabs>
+                <w:tab w:val="left" w:pos="284"/>
+                <w:tab w:val="left" w:pos="567"/>
+                <w:tab w:val="left" w:pos="851"/>
+                <w:tab w:val="left" w:pos="1134"/>
+                <w:tab w:val="left" w:pos="1418"/>
+                <w:tab w:val="left" w:pos="1701"/>
+              </w:tabs>
+            </w:pPr>
+            <w:r>
+              <w:t>getBounds object</w:t>
+            </w:r>
+          </w:p>
+        </w:tc>
+        <w:tc>
+          <w:tcPr>
+            <w:tcW w:w="2099" w:type="dxa"/>
+          </w:tcPr>
+          <w:p>
+            <w:pPr>
+              <w:tabs>
+                <w:tab w:val="left" w:pos="284"/>
+                <w:tab w:val="left" w:pos="567"/>
+                <w:tab w:val="left" w:pos="851"/>
+                <w:tab w:val="left" w:pos="1134"/>
+                <w:tab w:val="left" w:pos="1418"/>
+                <w:tab w:val="left" w:pos="1701"/>
+              </w:tabs>
+            </w:pPr>
+            <w:r>
+              <w:t>Bounds changed</w:t>
+            </w:r>
+          </w:p>
+        </w:tc>
+      </w:tr>
+      <w:tr>
+        <w:tc>
+          <w:tcPr>
+            <w:tcW w:w="2063" w:type="dxa"/>
+          </w:tcPr>
+          <w:p>
+            <w:pPr>
+              <w:tabs>
+                <w:tab w:val="left" w:pos="284"/>
+                <w:tab w:val="left" w:pos="567"/>
+                <w:tab w:val="left" w:pos="851"/>
+                <w:tab w:val="left" w:pos="1134"/>
+                <w:tab w:val="left" w:pos="1418"/>
+                <w:tab w:val="left" w:pos="1701"/>
+              </w:tabs>
+            </w:pPr>
+          </w:p>
+        </w:tc>
+        <w:tc>
+          <w:tcPr>
+            <w:tcW w:w="2235" w:type="dxa"/>
+          </w:tcPr>
+          <w:p>
+            <w:pPr>
+              <w:tabs>
+                <w:tab w:val="left" w:pos="284"/>
+                <w:tab w:val="left" w:pos="567"/>
+                <w:tab w:val="left" w:pos="851"/>
+                <w:tab w:val="left" w:pos="1134"/>
+                <w:tab w:val="left" w:pos="1418"/>
+                <w:tab w:val="left" w:pos="1701"/>
+              </w:tabs>
+            </w:pPr>
+          </w:p>
+        </w:tc>
+        <w:tc>
+          <w:tcPr>
+            <w:tcW w:w="2619" w:type="dxa"/>
+          </w:tcPr>
+          <w:p>
+            <w:pPr>
+              <w:tabs>
+                <w:tab w:val="left" w:pos="284"/>
+                <w:tab w:val="left" w:pos="567"/>
+                <w:tab w:val="left" w:pos="851"/>
+                <w:tab w:val="left" w:pos="1134"/>
+                <w:tab w:val="left" w:pos="1418"/>
+                <w:tab w:val="left" w:pos="1701"/>
+              </w:tabs>
+            </w:pPr>
+          </w:p>
+        </w:tc>
+        <w:tc>
+          <w:tcPr>
+            <w:tcW w:w="2099" w:type="dxa"/>
+          </w:tcPr>
+          <w:p>
+            <w:pPr>
+              <w:tabs>
+                <w:tab w:val="left" w:pos="284"/>
+                <w:tab w:val="left" w:pos="567"/>
+                <w:tab w:val="left" w:pos="851"/>
+                <w:tab w:val="left" w:pos="1134"/>
+                <w:tab w:val="left" w:pos="1418"/>
+                <w:tab w:val="left" w:pos="1701"/>
+              </w:tabs>
+            </w:pPr>
+          </w:p>
+        </w:tc>
+      </w:tr>
+      <w:tr>
+        <w:tc>
+          <w:tcPr>
+            <w:tcW w:w="2063" w:type="dxa"/>
+          </w:tcPr>
+          <w:p>
+            <w:pPr>
+              <w:tabs>
+                <w:tab w:val="left" w:pos="284"/>
+                <w:tab w:val="left" w:pos="567"/>
+                <w:tab w:val="left" w:pos="851"/>
+                <w:tab w:val="left" w:pos="1134"/>
+                <w:tab w:val="left" w:pos="1418"/>
+                <w:tab w:val="left" w:pos="1701"/>
+              </w:tabs>
+            </w:pPr>
+          </w:p>
+        </w:tc>
+        <w:tc>
+          <w:tcPr>
+            <w:tcW w:w="2235" w:type="dxa"/>
+          </w:tcPr>
+          <w:p>
+            <w:pPr>
+              <w:tabs>
+                <w:tab w:val="left" w:pos="284"/>
+                <w:tab w:val="left" w:pos="567"/>
+                <w:tab w:val="left" w:pos="851"/>
+                <w:tab w:val="left" w:pos="1134"/>
+                <w:tab w:val="left" w:pos="1418"/>
+                <w:tab w:val="left" w:pos="1701"/>
+              </w:tabs>
+            </w:pPr>
+          </w:p>
+        </w:tc>
+        <w:tc>
+          <w:tcPr>
+            <w:tcW w:w="2619" w:type="dxa"/>
+          </w:tcPr>
+          <w:p>
+            <w:pPr>
+              <w:tabs>
+                <w:tab w:val="left" w:pos="284"/>
+                <w:tab w:val="left" w:pos="567"/>
+                <w:tab w:val="left" w:pos="851"/>
+                <w:tab w:val="left" w:pos="1134"/>
+                <w:tab w:val="left" w:pos="1418"/>
+                <w:tab w:val="left" w:pos="1701"/>
+              </w:tabs>
+            </w:pPr>
+          </w:p>
+        </w:tc>
+        <w:tc>
+          <w:tcPr>
+            <w:tcW w:w="2099" w:type="dxa"/>
+          </w:tcPr>
+          <w:p>
+            <w:pPr>
+              <w:tabs>
+                <w:tab w:val="left" w:pos="284"/>
+                <w:tab w:val="left" w:pos="567"/>
+                <w:tab w:val="left" w:pos="851"/>
+                <w:tab w:val="left" w:pos="1134"/>
+                <w:tab w:val="left" w:pos="1418"/>
+                <w:tab w:val="left" w:pos="1701"/>
+              </w:tabs>
+            </w:pPr>
+          </w:p>
+        </w:tc>
+      </w:tr>
+      <w:tr>
+        <w:tc>
+          <w:tcPr>
+            <w:tcW w:w="2063" w:type="dxa"/>
+          </w:tcPr>
+          <w:p>
+            <w:pPr>
+              <w:tabs>
+                <w:tab w:val="left" w:pos="284"/>
+                <w:tab w:val="left" w:pos="567"/>
+                <w:tab w:val="left" w:pos="851"/>
+                <w:tab w:val="left" w:pos="1134"/>
+                <w:tab w:val="left" w:pos="1418"/>
+                <w:tab w:val="left" w:pos="1701"/>
+              </w:tabs>
+            </w:pPr>
+            <w:r>
+              <w:t>Any</w:t>
+            </w:r>
+          </w:p>
+        </w:tc>
+        <w:tc>
+          <w:tcPr>
+            <w:tcW w:w="2235" w:type="dxa"/>
+          </w:tcPr>
+          <w:p>
+            <w:pPr>
+              <w:tabs>
+                <w:tab w:val="left" w:pos="284"/>
+                <w:tab w:val="left" w:pos="567"/>
+                <w:tab w:val="left" w:pos="851"/>
+                <w:tab w:val="left" w:pos="1134"/>
+                <w:tab w:val="left" w:pos="1418"/>
+                <w:tab w:val="left" w:pos="1701"/>
+              </w:tabs>
+            </w:pPr>
+            <w:r>
+              <w:t>ObjectSelected</w:t>
+            </w:r>
+          </w:p>
+        </w:tc>
+        <w:tc>
+          <w:tcPr>
+            <w:tcW w:w="2619" w:type="dxa"/>
+          </w:tcPr>
+          <w:p>
+            <w:pPr>
+              <w:tabs>
+                <w:tab w:val="left" w:pos="284"/>
+                <w:tab w:val="left" w:pos="567"/>
+                <w:tab w:val="left" w:pos="851"/>
+                <w:tab w:val="left" w:pos="1134"/>
+                <w:tab w:val="left" w:pos="1418"/>
+                <w:tab w:val="left" w:pos="1701"/>
+              </w:tabs>
+            </w:pPr>
+          </w:p>
+        </w:tc>
+        <w:tc>
+          <w:tcPr>
+            <w:tcW w:w="2099" w:type="dxa"/>
+          </w:tcPr>
+          <w:p>
+            <w:pPr>
+              <w:tabs>
+                <w:tab w:val="left" w:pos="284"/>
+                <w:tab w:val="left" w:pos="567"/>
+                <w:tab w:val="left" w:pos="851"/>
+                <w:tab w:val="left" w:pos="1134"/>
+                <w:tab w:val="left" w:pos="1418"/>
+                <w:tab w:val="left" w:pos="1701"/>
+              </w:tabs>
+            </w:pPr>
+          </w:p>
+        </w:tc>
+      </w:tr>
+      <w:tr>
+        <w:tc>
+          <w:tcPr>
+            <w:tcW w:w="2063" w:type="dxa"/>
+          </w:tcPr>
+          <w:p>
+            <w:pPr>
+              <w:tabs>
+                <w:tab w:val="left" w:pos="284"/>
+                <w:tab w:val="left" w:pos="567"/>
+                <w:tab w:val="left" w:pos="851"/>
+                <w:tab w:val="left" w:pos="1134"/>
+                <w:tab w:val="left" w:pos="1418"/>
+                <w:tab w:val="left" w:pos="1701"/>
+              </w:tabs>
+            </w:pPr>
+          </w:p>
+        </w:tc>
+        <w:tc>
+          <w:tcPr>
+            <w:tcW w:w="2235" w:type="dxa"/>
+          </w:tcPr>
+          <w:p>
+            <w:pPr>
+              <w:tabs>
+                <w:tab w:val="left" w:pos="284"/>
+                <w:tab w:val="left" w:pos="567"/>
+                <w:tab w:val="left" w:pos="851"/>
+                <w:tab w:val="left" w:pos="1134"/>
+                <w:tab w:val="left" w:pos="1418"/>
+                <w:tab w:val="left" w:pos="1701"/>
+              </w:tabs>
+            </w:pPr>
+          </w:p>
+        </w:tc>
+        <w:tc>
+          <w:tcPr>
+            <w:tcW w:w="2619" w:type="dxa"/>
+          </w:tcPr>
+          <w:p>
+            <w:pPr>
+              <w:tabs>
+                <w:tab w:val="left" w:pos="284"/>
+                <w:tab w:val="left" w:pos="567"/>
+                <w:tab w:val="left" w:pos="851"/>
+                <w:tab w:val="left" w:pos="1134"/>
+                <w:tab w:val="left" w:pos="1418"/>
+                <w:tab w:val="left" w:pos="1701"/>
+              </w:tabs>
+            </w:pPr>
+          </w:p>
+        </w:tc>
+        <w:tc>
+          <w:tcPr>
+            <w:tcW w:w="2099" w:type="dxa"/>
+          </w:tcPr>
+          <w:p>
+            <w:pPr>
+              <w:tabs>
+                <w:tab w:val="left" w:pos="284"/>
+                <w:tab w:val="left" w:pos="567"/>
+                <w:tab w:val="left" w:pos="851"/>
+                <w:tab w:val="left" w:pos="1134"/>
+                <w:tab w:val="left" w:pos="1418"/>
+                <w:tab w:val="left" w:pos="1701"/>
+              </w:tabs>
+            </w:pPr>
+          </w:p>
+        </w:tc>
+      </w:tr>
+      <w:tr>
+        <w:tc>
+          <w:tcPr>
+            <w:tcW w:w="2063" w:type="dxa"/>
+          </w:tcPr>
+          <w:p>
+            <w:pPr>
+              <w:tabs>
+                <w:tab w:val="left" w:pos="284"/>
+                <w:tab w:val="left" w:pos="567"/>
+                <w:tab w:val="left" w:pos="851"/>
+                <w:tab w:val="left" w:pos="1134"/>
+                <w:tab w:val="left" w:pos="1418"/>
+                <w:tab w:val="left" w:pos="1701"/>
+              </w:tabs>
+            </w:pPr>
+          </w:p>
+        </w:tc>
+        <w:tc>
+          <w:tcPr>
+            <w:tcW w:w="2235" w:type="dxa"/>
+          </w:tcPr>
+          <w:p>
+            <w:pPr>
+              <w:tabs>
+                <w:tab w:val="left" w:pos="284"/>
+                <w:tab w:val="left" w:pos="567"/>
+                <w:tab w:val="left" w:pos="851"/>
+                <w:tab w:val="left" w:pos="1134"/>
+                <w:tab w:val="left" w:pos="1418"/>
+                <w:tab w:val="left" w:pos="1701"/>
+              </w:tabs>
+            </w:pPr>
+          </w:p>
+        </w:tc>
+        <w:tc>
+          <w:tcPr>
+            <w:tcW w:w="2619" w:type="dxa"/>
+          </w:tcPr>
+          <w:p>
+            <w:pPr>
+              <w:tabs>
+                <w:tab w:val="left" w:pos="284"/>
+                <w:tab w:val="left" w:pos="567"/>
+                <w:tab w:val="left" w:pos="851"/>
+                <w:tab w:val="left" w:pos="1134"/>
+                <w:tab w:val="left" w:pos="1418"/>
+                <w:tab w:val="left" w:pos="1701"/>
+              </w:tabs>
+            </w:pPr>
+          </w:p>
+        </w:tc>
+        <w:tc>
+          <w:tcPr>
+            <w:tcW w:w="2099" w:type="dxa"/>
+          </w:tcPr>
+          <w:p>
+            <w:pPr>
+              <w:tabs>
+                <w:tab w:val="left" w:pos="284"/>
+                <w:tab w:val="left" w:pos="567"/>
+                <w:tab w:val="left" w:pos="851"/>
+                <w:tab w:val="left" w:pos="1134"/>
+                <w:tab w:val="left" w:pos="1418"/>
+                <w:tab w:val="left" w:pos="1701"/>
+              </w:tabs>
+            </w:pPr>
+          </w:p>
+        </w:tc>
+      </w:tr>
+      <w:tr>
+        <w:tc>
+          <w:tcPr>
+            <w:tcW w:w="2063" w:type="dxa"/>
+          </w:tcPr>
+          <w:p>
+            <w:pPr>
+              <w:tabs>
+                <w:tab w:val="left" w:pos="284"/>
+                <w:tab w:val="left" w:pos="567"/>
+                <w:tab w:val="left" w:pos="851"/>
+                <w:tab w:val="left" w:pos="1134"/>
+                <w:tab w:val="left" w:pos="1418"/>
+                <w:tab w:val="left" w:pos="1701"/>
+              </w:tabs>
+            </w:pPr>
+          </w:p>
+        </w:tc>
+        <w:tc>
+          <w:tcPr>
+            <w:tcW w:w="2235" w:type="dxa"/>
+          </w:tcPr>
+          <w:p>
+            <w:pPr>
+              <w:tabs>
+                <w:tab w:val="left" w:pos="284"/>
+                <w:tab w:val="left" w:pos="567"/>
+                <w:tab w:val="left" w:pos="851"/>
+                <w:tab w:val="left" w:pos="1134"/>
+                <w:tab w:val="left" w:pos="1418"/>
+                <w:tab w:val="left" w:pos="1701"/>
+              </w:tabs>
+            </w:pPr>
+          </w:p>
+        </w:tc>
+        <w:tc>
+          <w:tcPr>
+            <w:tcW w:w="2619" w:type="dxa"/>
+          </w:tcPr>
+          <w:p>
+            <w:pPr>
+              <w:tabs>
+                <w:tab w:val="left" w:pos="284"/>
+                <w:tab w:val="left" w:pos="567"/>
+                <w:tab w:val="left" w:pos="851"/>
+                <w:tab w:val="left" w:pos="1134"/>
+                <w:tab w:val="left" w:pos="1418"/>
+                <w:tab w:val="left" w:pos="1701"/>
+              </w:tabs>
+            </w:pPr>
+          </w:p>
+        </w:tc>
+        <w:tc>
+          <w:tcPr>
+            <w:tcW w:w="2099" w:type="dxa"/>
+          </w:tcPr>
+          <w:p>
+            <w:pPr>
+              <w:tabs>
+                <w:tab w:val="left" w:pos="284"/>
+                <w:tab w:val="left" w:pos="567"/>
+                <w:tab w:val="left" w:pos="851"/>
+                <w:tab w:val="left" w:pos="1134"/>
+                <w:tab w:val="left" w:pos="1418"/>
+                <w:tab w:val="left" w:pos="1701"/>
+              </w:tabs>
+            </w:pPr>
+          </w:p>
+        </w:tc>
+      </w:tr>
+    </w:tbl>
+    <w:p>
+      <w:pPr>
+        <w:tabs>
+          <w:tab w:val="left" w:pos="284"/>
+          <w:tab w:val="left" w:pos="567"/>
+          <w:tab w:val="left" w:pos="851"/>
+          <w:tab w:val="left" w:pos="1134"/>
+          <w:tab w:val="left" w:pos="1418"/>
+          <w:tab w:val="left" w:pos="1701"/>
+        </w:tabs>
+      </w:pPr>
+    </w:p>
+    <w:p>
+      <w:pPr>
+        <w:tabs>
+          <w:tab w:val="left" w:pos="284"/>
+          <w:tab w:val="left" w:pos="567"/>
+          <w:tab w:val="left" w:pos="851"/>
+          <w:tab w:val="left" w:pos="1134"/>
+          <w:tab w:val="left" w:pos="1418"/>
+          <w:tab w:val="left" w:pos="1701"/>
+        </w:tabs>
+        <w:rPr>
+          <w:rFonts w:ascii="Consolas" w:hAnsi="Consolas" w:cs="Consolas"/>
+          <w:color w:val="A31515"/>
+          <w:sz w:val="19"/>
+          <w:szCs w:val="19"/>
+        </w:rPr>
+      </w:pPr>
+      <w:r>
+        <w:rPr>
+          <w:rFonts w:ascii="Consolas" w:hAnsi="Consolas" w:cs="Consolas"/>
+          <w:color w:val="A31515"/>
+          <w:sz w:val="19"/>
+          <w:szCs w:val="19"/>
+        </w:rPr>
+        <w:t>Swapped</w:t>
+      </w:r>
+    </w:p>
+    <w:p>
+      <w:pPr>
+        <w:pStyle w:val="Heading1"/>
+      </w:pPr>
       <w:bookmarkStart w:id="0" w:name="_GoBack"/>
       <w:bookmarkEnd w:id="0"/>
-    </w:p>
-    <w:p>
-      <w:pPr>
-        <w:pStyle w:val="Heading1"/>
-      </w:pPr>
-      <w:r>
-        <w:t>Message Reference</w:t>
-      </w:r>
-    </w:p>
-    <w:p/>
-    <w:p>
-      <w:pPr>
-        <w:pStyle w:val="Heading1"/>
-      </w:pPr>
-    </w:p>
-    <w:p>
-      <w:pPr>
-        <w:pStyle w:val="Heading1"/>
-      </w:pPr>
     </w:p>
     <w:sectPr>
       <w:pgSz w:w="11906" w:h="16838"/>
@@ -609,6 +2212,25 @@
       <w:szCs w:val="56"/>
     </w:rPr>
   </w:style>
+  <w:style w:type="table" w:styleId="TableGrid">
+    <w:name w:val="Table Grid"/>
+    <w:basedOn w:val="TableNormal"/>
+    <w:uiPriority w:val="39"/>
+    <w:rsid w:val="00761055"/>
+    <w:pPr>
+      <w:spacing w:after="0" w:line="240" w:lineRule="auto"/>
+    </w:pPr>
+    <w:tblPr>
+      <w:tblBorders>
+        <w:top w:val="single" w:sz="4" w:space="0" w:color="auto"/>
+        <w:left w:val="single" w:sz="4" w:space="0" w:color="auto"/>
+        <w:bottom w:val="single" w:sz="4" w:space="0" w:color="auto"/>
+        <w:right w:val="single" w:sz="4" w:space="0" w:color="auto"/>
+        <w:insideH w:val="single" w:sz="4" w:space="0" w:color="auto"/>
+        <w:insideV w:val="single" w:sz="4" w:space="0" w:color="auto"/>
+      </w:tblBorders>
+    </w:tblPr>
+  </w:style>
 </w:styles>
 </file>
 

</xml_diff>